<commit_message>
Add scenario runner, Tracks D–G, child-proof terminal UX, and final docs
</commit_message>
<xml_diff>
--- a/docs/1 Final Phase Instruction - AI_Talent_Engine_Integration_Companion_v3_Final_Phase.docx
+++ b/docs/1 Final Phase Instruction - AI_Talent_Engine_Integration_Companion_v3_Final_Phase.docx
@@ -7,304 +7,646 @@
         <w:pStyle w:val="Heading1"/>
       </w:pPr>
       <w:r>
-        <w:t>AI Talent Engine — Final Capability Status, Remaining Work, and Updated Time Estimates</w:t>
-      </w:r>
-    </w:p>
-    <w:p/>
-    <w:p>
-      <w:r>
-        <w:t>Version: v1.3 (Final Phase Closure — ABC + D/E/F/G/H)</w:t>
+        <w:t>AI Talent Engine – Final Phase Integration &amp; Discovery Expansion Plan</w:t>
       </w:r>
     </w:p>
     <w:p>
       <w:r>
         <w:t>Author: Dave Mendoza</w:t>
       </w:r>
+      <w:r>
+        <w:br/>
+        <w:t>Version: v1.4 (Discovery + Evidence Intake Expansion)</w:t>
+      </w:r>
+      <w:r>
+        <w:br/>
+        <w:t>Updated: December 21, 2025</w:t>
+      </w:r>
+      <w:r>
+        <w:br/>
+      </w:r>
+      <w:r>
+        <w:br/>
+        <w:t>Purpose:</w:t>
+      </w:r>
+      <w:r>
+        <w:br/>
+        <w:t>This document supersedes and extends the prior Final Phase companion. It clarifies what is complete, what is newly required, why those additions matter, and how they enable real-world scenario execution that produces CSVs and analytics from seed hub data. This file is designed to be self-contained so execution can resume quickly even if prior chat context is lost.</w:t>
+      </w:r>
+    </w:p>
+    <w:p>
+      <w:pPr>
+        <w:pStyle w:val="Heading2"/>
+      </w:pPr>
+      <w:r>
+        <w:t>Executive Summary (Plain English)</w:t>
+      </w:r>
     </w:p>
     <w:p>
       <w:r>
-        <w:t>Updated: December 21, 2025</w:t>
+        <w:t>The AI Talent Engine evaluation core (Tracks A–C and Phases D–H) is complete, validated, and orchestration-safe. However, real-world scenario execution that produces CSVs of real people requires an explicit Discovery and Evidence Intake layer. This document formalizes that layer, prioritizes the required files, estimates time assuming autogeneration, and confirms all previously completed work remains closed and untouched.</w:t>
+      </w:r>
+    </w:p>
+    <w:p>
+      <w:pPr>
+        <w:pStyle w:val="Heading2"/>
+      </w:pPr>
+      <w:r>
+        <w:t>Confirmed Completed Components (Checked Off)</w:t>
+      </w:r>
+    </w:p>
+    <w:p>
+      <w:pPr>
+        <w:pStyle w:val="ListParagraph"/>
+        <w:numPr>
+          <w:ilvl w:val="0"/>
+          <w:numId w:val="10"/>
+        </w:numPr>
+      </w:pPr>
+      <w:r>
+        <w:rPr>
+          <w:rFonts w:ascii="Segoe UI Symbol" w:hAnsi="Segoe UI Symbol" w:cs="Segoe UI Symbol"/>
+        </w:rPr>
+        <w:t>✓</w:t>
+      </w:r>
+      <w:r>
+        <w:t xml:space="preserve"> Canonical talent schema finalized and locked</w:t>
+      </w:r>
+    </w:p>
+    <w:p>
+      <w:pPr>
+        <w:pStyle w:val="ListParagraph"/>
+        <w:numPr>
+          <w:ilvl w:val="0"/>
+          <w:numId w:val="10"/>
+        </w:numPr>
+      </w:pPr>
+      <w:r>
+        <w:rPr>
+          <w:rFonts w:ascii="Segoe UI Symbol" w:hAnsi="Segoe UI Symbol" w:cs="Segoe UI Symbol"/>
+        </w:rPr>
+        <w:t>✓</w:t>
+      </w:r>
+      <w:r>
+        <w:t xml:space="preserve"> Seed hub governance model locked (enumeration only, no invention)</w:t>
+      </w:r>
+    </w:p>
+    <w:p>
+      <w:pPr>
+        <w:pStyle w:val="ListParagraph"/>
+        <w:numPr>
+          <w:ilvl w:val="0"/>
+          <w:numId w:val="10"/>
+        </w:numPr>
+      </w:pPr>
+      <w:r>
+        <w:rPr>
+          <w:rFonts w:ascii="Segoe UI Symbol" w:hAnsi="Segoe UI Symbol" w:cs="Segoe UI Symbol"/>
+        </w:rPr>
+        <w:t>✓</w:t>
+      </w:r>
+      <w:r>
+        <w:t xml:space="preserve"> Track A – Assembly / Export (complete)</w:t>
+      </w:r>
+    </w:p>
+    <w:p>
+      <w:pPr>
+        <w:pStyle w:val="ListParagraph"/>
+        <w:numPr>
+          <w:ilvl w:val="0"/>
+          <w:numId w:val="10"/>
+        </w:numPr>
+      </w:pPr>
+      <w:r>
+        <w:rPr>
+          <w:rFonts w:ascii="Segoe UI Symbol" w:hAnsi="Segoe UI Symbol" w:cs="Segoe UI Symbol"/>
+        </w:rPr>
+        <w:t>✓</w:t>
+      </w:r>
+      <w:r>
+        <w:t xml:space="preserve"> Track B – Determinative inference (complete)</w:t>
+      </w:r>
+    </w:p>
+    <w:p>
+      <w:pPr>
+        <w:pStyle w:val="ListParagraph"/>
+        <w:numPr>
+          <w:ilvl w:val="0"/>
+          <w:numId w:val="10"/>
+        </w:numPr>
+      </w:pPr>
+      <w:r>
+        <w:rPr>
+          <w:rFonts w:ascii="Segoe UI Symbol" w:hAnsi="Segoe UI Symbol" w:cs="Segoe UI Symbol"/>
+        </w:rPr>
+        <w:t>✓</w:t>
+      </w:r>
+      <w:r>
+        <w:t xml:space="preserve"> Track C – Public evidence drilling (complete)</w:t>
+      </w:r>
+    </w:p>
+    <w:p>
+      <w:pPr>
+        <w:pStyle w:val="ListParagraph"/>
+        <w:numPr>
+          <w:ilvl w:val="0"/>
+          <w:numId w:val="10"/>
+        </w:numPr>
+      </w:pPr>
+      <w:r>
+        <w:rPr>
+          <w:rFonts w:ascii="Segoe UI Symbol" w:hAnsi="Segoe UI Symbol" w:cs="Segoe UI Symbol"/>
+        </w:rPr>
+        <w:t>✓</w:t>
+      </w:r>
+      <w:r>
+        <w:t xml:space="preserve"> Final Phases D–H – Temporal, conference, trajectory, escalation, orchestration (complete)</w:t>
+      </w:r>
+    </w:p>
+    <w:p>
+      <w:pPr>
+        <w:pStyle w:val="ListParagraph"/>
+        <w:numPr>
+          <w:ilvl w:val="0"/>
+          <w:numId w:val="10"/>
+        </w:numPr>
+      </w:pPr>
+      <w:r>
+        <w:rPr>
+          <w:rFonts w:ascii="Segoe UI Symbol" w:hAnsi="Segoe UI Symbol" w:cs="Segoe UI Symbol"/>
+        </w:rPr>
+        <w:t>✓</w:t>
+      </w:r>
+      <w:r>
+        <w:t xml:space="preserve"> Phase H – One-command execution, manifests, audit safety (complete)</w:t>
+      </w:r>
+    </w:p>
+    <w:p>
+      <w:pPr>
+        <w:pStyle w:val="Heading2"/>
+      </w:pPr>
+      <w:r>
+        <w:t>Why New Work Is Required</w:t>
+      </w:r>
+    </w:p>
+    <w:p>
+      <w:pPr>
+        <w:rPr>
+          <w:b/>
+          <w:bCs/>
+        </w:rPr>
+      </w:pPr>
+      <w:r>
+        <w:t xml:space="preserve">The completed engine evaluates entities. It does not discover them. </w:t>
+      </w:r>
+      <w:r>
+        <w:rPr>
+          <w:b/>
+          <w:bCs/>
+        </w:rPr>
+        <w:t>Scenario prompts cannot generate people unless an explicit discovery step exists. The following new files create that intake layer without reopening or mutating any completed logic.</w:t>
       </w:r>
     </w:p>
     <w:p/>
     <w:p>
+      <w:pPr>
+        <w:pStyle w:val="Heading2"/>
+        <w:jc w:val="center"/>
+        <w:rPr>
+          <w:color w:val="C00000"/>
+          <w:sz w:val="40"/>
+          <w:szCs w:val="40"/>
+        </w:rPr>
+      </w:pPr>
       <w:r>
-        <w:t>EXECUTIVE SHORT ANSWER (NO AMBIGUITY)</w:t>
+        <w:rPr>
+          <w:color w:val="C00000"/>
+          <w:sz w:val="40"/>
+          <w:szCs w:val="40"/>
+          <w:highlight w:val="yellow"/>
+        </w:rPr>
+        <w:t>New Priority Files (Discovery + Evidence Intake)</w:t>
+      </w:r>
+    </w:p>
+    <w:tbl>
+      <w:tblPr>
+        <w:tblW w:w="0" w:type="auto"/>
+        <w:tblLook w:val="04A0" w:firstRow="1" w:lastRow="0" w:firstColumn="1" w:lastColumn="0" w:noHBand="0" w:noVBand="1"/>
+      </w:tblPr>
+      <w:tblGrid>
+        <w:gridCol w:w="3304"/>
+        <w:gridCol w:w="1672"/>
+        <w:gridCol w:w="1743"/>
+        <w:gridCol w:w="1921"/>
+      </w:tblGrid>
+      <w:tr>
+        <w:tc>
+          <w:tcPr>
+            <w:tcW w:w="2160" w:type="dxa"/>
+          </w:tcPr>
+          <w:p>
+            <w:r>
+              <w:t>File</w:t>
+            </w:r>
+          </w:p>
+        </w:tc>
+        <w:tc>
+          <w:tcPr>
+            <w:tcW w:w="2160" w:type="dxa"/>
+          </w:tcPr>
+          <w:p>
+            <w:r>
+              <w:t>Primary Function</w:t>
+            </w:r>
+          </w:p>
+        </w:tc>
+        <w:tc>
+          <w:tcPr>
+            <w:tcW w:w="2160" w:type="dxa"/>
+          </w:tcPr>
+          <w:p>
+            <w:r>
+              <w:t>Why It Matters</w:t>
+            </w:r>
+          </w:p>
+        </w:tc>
+        <w:tc>
+          <w:tcPr>
+            <w:tcW w:w="2160" w:type="dxa"/>
+          </w:tcPr>
+          <w:p>
+            <w:r>
+              <w:t>Est. Time (Autogenerated)</w:t>
+            </w:r>
+          </w:p>
+        </w:tc>
+      </w:tr>
+      <w:tr>
+        <w:tc>
+          <w:tcPr>
+            <w:tcW w:w="2160" w:type="dxa"/>
+          </w:tcPr>
+          <w:p>
+            <w:r>
+              <w:t>track_d_discovery.py</w:t>
+            </w:r>
+          </w:p>
+        </w:tc>
+        <w:tc>
+          <w:tcPr>
+            <w:tcW w:w="2160" w:type="dxa"/>
+          </w:tcPr>
+          <w:p>
+            <w:r>
+              <w:t xml:space="preserve">Reads seed hub Excel and </w:t>
+            </w:r>
+            <w:r>
+              <w:lastRenderedPageBreak/>
+              <w:t>discovers real people from GitHub orgs, conferences, awards, patents</w:t>
+            </w:r>
+          </w:p>
+        </w:tc>
+        <w:tc>
+          <w:tcPr>
+            <w:tcW w:w="2160" w:type="dxa"/>
+          </w:tcPr>
+          <w:p>
+            <w:r>
+              <w:lastRenderedPageBreak/>
+              <w:t xml:space="preserve">Without this, scenarios cannot </w:t>
+            </w:r>
+            <w:r>
+              <w:lastRenderedPageBreak/>
+              <w:t>materialize real entities</w:t>
+            </w:r>
+          </w:p>
+        </w:tc>
+        <w:tc>
+          <w:tcPr>
+            <w:tcW w:w="2160" w:type="dxa"/>
+          </w:tcPr>
+          <w:p>
+            <w:r>
+              <w:lastRenderedPageBreak/>
+              <w:t>45–60 min</w:t>
+            </w:r>
+          </w:p>
+        </w:tc>
+      </w:tr>
+      <w:tr>
+        <w:tc>
+          <w:tcPr>
+            <w:tcW w:w="2160" w:type="dxa"/>
+          </w:tcPr>
+          <w:p>
+            <w:r>
+              <w:t>enrich_identity_urls.py</w:t>
+            </w:r>
+          </w:p>
+        </w:tc>
+        <w:tc>
+          <w:tcPr>
+            <w:tcW w:w="2160" w:type="dxa"/>
+          </w:tcPr>
+          <w:p>
+            <w:r>
+              <w:t>Expands identity graph: GitHub, GitHub.io, repos, personal sites, company bios, LinkedIn (public)</w:t>
+            </w:r>
+          </w:p>
+        </w:tc>
+        <w:tc>
+          <w:tcPr>
+            <w:tcW w:w="2160" w:type="dxa"/>
+          </w:tcPr>
+          <w:p>
+            <w:r>
+              <w:t>Creates multi-URL evidence per person</w:t>
+            </w:r>
+          </w:p>
+        </w:tc>
+        <w:tc>
+          <w:tcPr>
+            <w:tcW w:w="2160" w:type="dxa"/>
+          </w:tcPr>
+          <w:p>
+            <w:r>
+              <w:t>30–45 min</w:t>
+            </w:r>
+          </w:p>
+        </w:tc>
+      </w:tr>
+      <w:tr>
+        <w:tc>
+          <w:tcPr>
+            <w:tcW w:w="2160" w:type="dxa"/>
+          </w:tcPr>
+          <w:p>
+            <w:r>
+              <w:t>enrich_research_artifacts.py</w:t>
+            </w:r>
+          </w:p>
+        </w:tc>
+        <w:tc>
+          <w:tcPr>
+            <w:tcW w:w="2160" w:type="dxa"/>
+          </w:tcPr>
+          <w:p>
+            <w:r>
+              <w:t>Attaches OpenAlex authorship and arXiv publications</w:t>
+            </w:r>
+          </w:p>
+        </w:tc>
+        <w:tc>
+          <w:tcPr>
+            <w:tcW w:w="2160" w:type="dxa"/>
+          </w:tcPr>
+          <w:p>
+            <w:r>
+              <w:t>Provides research-grade proof beyond titles</w:t>
+            </w:r>
+          </w:p>
+        </w:tc>
+        <w:tc>
+          <w:tcPr>
+            <w:tcW w:w="2160" w:type="dxa"/>
+          </w:tcPr>
+          <w:p>
+            <w:r>
+              <w:t>30–45 min</w:t>
+            </w:r>
+          </w:p>
+        </w:tc>
+      </w:tr>
+      <w:tr>
+        <w:tc>
+          <w:tcPr>
+            <w:tcW w:w="2160" w:type="dxa"/>
+          </w:tcPr>
+          <w:p>
+            <w:r>
+              <w:t>enrich_cv_conference_awards.py</w:t>
+            </w:r>
+          </w:p>
+        </w:tc>
+        <w:tc>
+          <w:tcPr>
+            <w:tcW w:w="2160" w:type="dxa"/>
+          </w:tcPr>
+          <w:p>
+            <w:r>
+              <w:t>Detects CVs, conference roles, awards, honors</w:t>
+            </w:r>
+          </w:p>
+        </w:tc>
+        <w:tc>
+          <w:tcPr>
+            <w:tcW w:w="2160" w:type="dxa"/>
+          </w:tcPr>
+          <w:p>
+            <w:r>
+              <w:t>Differentiates frontier and elite talent</w:t>
+            </w:r>
+          </w:p>
+        </w:tc>
+        <w:tc>
+          <w:tcPr>
+            <w:tcW w:w="2160" w:type="dxa"/>
+          </w:tcPr>
+          <w:p>
+            <w:r>
+              <w:t>30–45 min</w:t>
+            </w:r>
+          </w:p>
+        </w:tc>
+      </w:tr>
+      <w:tr>
+        <w:tc>
+          <w:tcPr>
+            <w:tcW w:w="2160" w:type="dxa"/>
+          </w:tcPr>
+          <w:p>
+            <w:r>
+              <w:t>merge_entities_for_evaluation.py</w:t>
+            </w:r>
+          </w:p>
+        </w:tc>
+        <w:tc>
+          <w:tcPr>
+            <w:tcW w:w="2160" w:type="dxa"/>
+          </w:tcPr>
+          <w:p>
+            <w:r>
+              <w:t>Merges discovery + enrichment into canonical entity table</w:t>
+            </w:r>
+          </w:p>
+        </w:tc>
+        <w:tc>
+          <w:tcPr>
+            <w:tcW w:w="2160" w:type="dxa"/>
+          </w:tcPr>
+          <w:p>
+            <w:r>
+              <w:t>Feeds A–H cleanly with provenance preserved</w:t>
+            </w:r>
+          </w:p>
+        </w:tc>
+        <w:tc>
+          <w:tcPr>
+            <w:tcW w:w="2160" w:type="dxa"/>
+          </w:tcPr>
+          <w:p>
+            <w:r>
+              <w:t>20–30 min</w:t>
+            </w:r>
+          </w:p>
+        </w:tc>
+      </w:tr>
+      <w:tr>
+        <w:tc>
+          <w:tcPr>
+            <w:tcW w:w="2160" w:type="dxa"/>
+          </w:tcPr>
+          <w:p>
+            <w:r>
+              <w:t>phase_g_emit_final_csv.py</w:t>
+            </w:r>
+          </w:p>
+        </w:tc>
+        <w:tc>
+          <w:tcPr>
+            <w:tcW w:w="2160" w:type="dxa"/>
+          </w:tcPr>
+          <w:p>
+            <w:r>
+              <w:t>Emits final ranked CSV after scoring</w:t>
+            </w:r>
+          </w:p>
+        </w:tc>
+        <w:tc>
+          <w:tcPr>
+            <w:tcW w:w="2160" w:type="dxa"/>
+          </w:tcPr>
+          <w:p>
+            <w:r>
+              <w:t>Creates interview-ready dataset (30–40 columns)</w:t>
+            </w:r>
+          </w:p>
+        </w:tc>
+        <w:tc>
+          <w:tcPr>
+            <w:tcW w:w="2160" w:type="dxa"/>
+          </w:tcPr>
+          <w:p>
+            <w:r>
+              <w:t>20–30 min</w:t>
+            </w:r>
+          </w:p>
+        </w:tc>
+      </w:tr>
+      <w:tr>
+        <w:tc>
+          <w:tcPr>
+            <w:tcW w:w="2160" w:type="dxa"/>
+          </w:tcPr>
+          <w:p>
+            <w:r>
+              <w:t>analytics_generate_charts.py</w:t>
+            </w:r>
+          </w:p>
+        </w:tc>
+        <w:tc>
+          <w:tcPr>
+            <w:tcW w:w="2160" w:type="dxa"/>
+          </w:tcPr>
+          <w:p>
+            <w:r>
+              <w:t>Generates charts from final CSV</w:t>
+            </w:r>
+          </w:p>
+        </w:tc>
+        <w:tc>
+          <w:tcPr>
+            <w:tcW w:w="2160" w:type="dxa"/>
+          </w:tcPr>
+          <w:p>
+            <w:r>
+              <w:t>Provides visual proof during demo</w:t>
+            </w:r>
+          </w:p>
+        </w:tc>
+        <w:tc>
+          <w:tcPr>
+            <w:tcW w:w="2160" w:type="dxa"/>
+          </w:tcPr>
+          <w:p>
+            <w:r>
+              <w:t>15–20 min</w:t>
+            </w:r>
+          </w:p>
+        </w:tc>
+      </w:tr>
+    </w:tbl>
+    <w:p>
+      <w:pPr>
+        <w:pStyle w:val="Heading2"/>
+      </w:pPr>
+      <w:r>
+        <w:t>Total Estimated Time (Autogenerated)</w:t>
       </w:r>
     </w:p>
     <w:p>
       <w:r>
-        <w:t>Tracks A, B, and C define the closed, point-in-time execution core of the AI Talent Engine. All remaining work occurs in explicitly defined Final Phases D–H and does not reopen or mutate ABC. With autogenerated scaffolding assumed, remaining work to full daily usability is ~10–13 focused hours. No hidden phases exist.</w:t>
+        <w:rPr>
+          <w:highlight w:val="yellow"/>
+        </w:rPr>
+        <w:t>Approximately 3.5–4.5 focused hours including first test run and validation. No hand-coding of boilerplate is assumed.</w:t>
       </w:r>
     </w:p>
-    <w:p/>
     <w:p>
+      <w:pPr>
+        <w:pStyle w:val="Heading2"/>
+      </w:pPr>
       <w:r>
-        <w:t>WHAT IS COMPLETE AND WILL NOT BE REVISITED</w:t>
+        <w:lastRenderedPageBreak/>
+        <w:t>How This Enables Scenario Prompts</w:t>
       </w:r>
     </w:p>
     <w:p>
       <w:r>
-        <w:t>- Canonical schema finalized and locked.</w:t>
+        <w:t xml:space="preserve">With these files in place, scenario prompts become execution directives rather than abstractions. </w:t>
+      </w:r>
+      <w:r>
+        <w:rPr>
+          <w:highlight w:val="yellow"/>
+        </w:rPr>
+        <w:t>Each scenario selects a subset of seed hubs, triggers discovery, enriches evidence, runs evaluation, and emits a CSV plus charts. This supports rapid testing of 10–20 varied scenarios for live demos.</w:t>
+      </w:r>
+    </w:p>
+    <w:p>
+      <w:pPr>
+        <w:pStyle w:val="Heading2"/>
+      </w:pPr>
+      <w:r>
+        <w:t>Final Definition of 'Done'</w:t>
       </w:r>
     </w:p>
     <w:p>
       <w:r>
-        <w:t>- Deterministic assembly/export logic (Track A) complete.</w:t>
+        <w:t xml:space="preserve">The system is </w:t>
+      </w:r>
+      <w:r>
+        <w:rPr>
+          <w:highlight w:val="yellow"/>
+        </w:rPr>
+        <w:t>fully scenario-capable when a seed hub workbook plus a scenario definition produces a CSV of real people with multiple evidence URLs, scores, and analytics visuals</w:t>
+      </w:r>
+      <w:r>
+        <w:t>. All prior phases remain closed and validated.</w:t>
       </w:r>
     </w:p>
-    <w:p>
-      <w:r>
-        <w:t>- Public-only discovery constraints enforced.</w:t>
-      </w:r>
-    </w:p>
-    <w:p>
-      <w:r>
-        <w:t>- Determinative inference rules locked.</w:t>
-      </w:r>
-    </w:p>
-    <w:p>
-      <w:r>
-        <w:t>- Demo vs production separation enforced.</w:t>
-      </w:r>
-    </w:p>
-    <w:p>
-      <w:r>
-        <w:t>- Seed-hub–driven execution model locked.</w:t>
-      </w:r>
-    </w:p>
-    <w:p/>
-    <w:p>
-      <w:r>
-        <w:t>TRACK A — ASSEMBLY / EXPORT (COMPLETE)</w:t>
-      </w:r>
-    </w:p>
-    <w:p>
-      <w:r>
-        <w:t>Track A assembles schema-aligned CSV/Excel outputs using only upstream artifacts. It performs no scraping, inference, or mutation.</w:t>
-      </w:r>
-    </w:p>
-    <w:p>
-      <w:r>
-        <w:t>Optional CLI wrapper exists for polished demo execution only.</w:t>
-      </w:r>
-    </w:p>
-    <w:p>
-      <w:r>
-        <w:t>Remaining work: None.</w:t>
-      </w:r>
-    </w:p>
-    <w:p/>
-    <w:p>
-      <w:r>
-        <w:lastRenderedPageBreak/>
-        <w:t>TRACK C — PUBLIC DISCOVERY (FINALIZED WITH SNAPSHOT EXTENSION)</w:t>
-      </w:r>
-    </w:p>
-    <w:p>
-      <w:r>
-        <w:t>Track C drills into seed-hub–enumerated rows (people/orgs/URLs) to collect public evidence.</w:t>
-      </w:r>
-    </w:p>
-    <w:p>
-      <w:r>
-        <w:t>- Snapshot persistence occurs only after provenance tagging.</w:t>
-      </w:r>
-    </w:p>
-    <w:p>
-      <w:r>
-        <w:t>- Outputs are finalized evidence states.</w:t>
-      </w:r>
-    </w:p>
-    <w:p>
-      <w:r>
-        <w:t>No temporal reasoning occurs in Track C.</w:t>
-      </w:r>
-    </w:p>
-    <w:p/>
-    <w:p>
-      <w:r>
-        <w:t>TRACK B — DETERMINATIVE INFERENCE (FINALIZED WITH ESCALATION HOOKS)</w:t>
-      </w:r>
-    </w:p>
-    <w:p>
-      <w:r>
-        <w:t>Track B applies deterministic schema logic to Track C evidence.</w:t>
-      </w:r>
-    </w:p>
-    <w:p>
-      <w:r>
-        <w:t>- Consumes external temporal flags.</w:t>
-      </w:r>
-    </w:p>
-    <w:p>
-      <w:r>
-        <w:t>- Never computes time-based logic itself.</w:t>
-      </w:r>
-    </w:p>
-    <w:p>
-      <w:r>
-        <w:t>- Remains point-in-time and auditable.</w:t>
-      </w:r>
-    </w:p>
-    <w:p/>
-    <w:p>
-      <w:r>
-        <w:t>SEED HUB GOVERNANCE (LOCKED)</w:t>
-      </w:r>
-    </w:p>
-    <w:p>
-      <w:r>
-        <w:t>Seed hub workbooks act as enumeration sources only.</w:t>
-      </w:r>
-    </w:p>
-    <w:p>
-      <w:r>
-        <w:t>Tracks A/B/C never invent rows.</w:t>
-      </w:r>
-    </w:p>
-    <w:p>
-      <w:r>
-        <w:t>All outputs preserve original row identity and append schema-aligned fields.</w:t>
-      </w:r>
-    </w:p>
-    <w:p/>
-    <w:p>
-      <w:r>
-        <w:t>FINAL PHASE D — TEMPORAL SIGNAL INTELLIGENCE</w:t>
-      </w:r>
-    </w:p>
-    <w:p>
-      <w:r>
-        <w:t>Adds snapshot diffs, acceleration detection, stagnation detection, and watchlists.</w:t>
-      </w:r>
-    </w:p>
-    <w:p>
-      <w:r>
-        <w:t>Consumes Track C snapshots.</w:t>
-      </w:r>
-    </w:p>
-    <w:p>
-      <w:r>
-        <w:t>Feeds escalation flags to Track B.</w:t>
-      </w:r>
-    </w:p>
-    <w:p/>
-    <w:p>
-      <w:r>
-        <w:t>FINAL PHASE E — CONFERENCE &amp; EMERGENCE INTELLIGENCE</w:t>
-      </w:r>
-    </w:p>
-    <w:p>
-      <w:r>
-        <w:t>Parses provided conference programs.</w:t>
-      </w:r>
-    </w:p>
-    <w:p>
-      <w:r>
-        <w:t>Distinguishes speakers vs authors.</w:t>
-      </w:r>
-    </w:p>
-    <w:p>
-      <w:r>
-        <w:lastRenderedPageBreak/>
-        <w:t>Detects emerging voices and auto-enqueues candidates.</w:t>
-      </w:r>
-    </w:p>
-    <w:p/>
-    <w:p>
-      <w:r>
-        <w:t>FINAL PHASE F — CAREER TRAJECTORY MODELING</w:t>
-      </w:r>
-    </w:p>
-    <w:p>
-      <w:r>
-        <w:t>Builds academic-to-industry timelines from public metadata.</w:t>
-      </w:r>
-    </w:p>
-    <w:p>
-      <w:r>
-        <w:t>Detects transitions and velocity changes.</w:t>
-      </w:r>
-    </w:p>
-    <w:p/>
-    <w:p>
-      <w:r>
-        <w:t>FINAL PHASE G — COMPETITIVE MOVEMENT ESCALATION</w:t>
-      </w:r>
-    </w:p>
-    <w:p>
-      <w:r>
-        <w:t>Weights movement signals by role criticality.</w:t>
-      </w:r>
-    </w:p>
-    <w:p>
-      <w:r>
-        <w:t>Detects clustered departures and stealth startup formation.</w:t>
-      </w:r>
-    </w:p>
-    <w:p>
-      <w:r>
-        <w:t>Produces numeric escalation scores.</w:t>
-      </w:r>
-    </w:p>
-    <w:p/>
-    <w:p>
-      <w:r>
-        <w:t>FINAL PHASE H — DAILY-USE HARDENING &amp; CLOSURE</w:t>
-      </w:r>
-    </w:p>
-    <w:p>
-      <w:r>
-        <w:t>CLI flags, resume-safe runs, rate limiting, logging, and one-command execution:</w:t>
-      </w:r>
-    </w:p>
-    <w:p>
-      <w:r>
-        <w:t>C → D → E → F → G → B → A</w:t>
-      </w:r>
-    </w:p>
-    <w:p/>
-    <w:p>
-      <w:r>
-        <w:t>CONSOLIDATED REMAINING TIME ESTIMATE</w:t>
-      </w:r>
-    </w:p>
-    <w:p>
-      <w:r>
-        <w:t>Track C: 4–5 hrs</w:t>
-      </w:r>
-    </w:p>
-    <w:p>
-      <w:r>
-        <w:t>Track B: 3–4 hrs</w:t>
-      </w:r>
-    </w:p>
-    <w:p>
-      <w:r>
-        <w:t>Final Phases D–H: 3–4 hrs</w:t>
-      </w:r>
-    </w:p>
-    <w:p>
-      <w:r>
-        <w:t>Total: ~10–13 focused hours</w:t>
-      </w:r>
-    </w:p>
-    <w:p/>
-    <w:p>
-      <w:r>
-        <w:t>LAUNCH-READY DEFINITION</w:t>
-      </w:r>
-    </w:p>
-    <w:p>
-      <w:r>
-        <w:t>System is launch-ready when a seed hub workbook can be ingested, individuals drilled via Track C, classified via Track B, escalated via Phases D–G, and exported via Track A into audit-ready CSVs suitable for GPT review and hiring submission.</w:t>
-      </w:r>
-    </w:p>
-    <w:p/>
     <w:sectPr>
       <w:pgSz w:w="12240" w:h="15840"/>
-      <w:pgMar w:top="1440" w:right="1800" w:bottom="1440" w:left="1800" w:header="720" w:footer="720" w:gutter="0"/>
+      <w:pgMar w:top="900" w:right="1800" w:bottom="1440" w:left="1800" w:header="720" w:footer="720" w:gutter="0"/>
       <w:cols w:space="720"/>
       <w:docGrid w:linePitch="360"/>
     </w:sectPr>
@@ -485,32 +827,148 @@
       </w:rPr>
     </w:lvl>
   </w:abstractNum>
-  <w:num w:numId="1" w16cid:durableId="1110317905">
+  <w:abstractNum w:abstractNumId="9" w15:restartNumberingAfterBreak="0">
+    <w:nsid w:val="7B897A88"/>
+    <w:multiLevelType w:val="hybridMultilevel"/>
+    <w:tmpl w:val="2B20D7A8"/>
+    <w:lvl w:ilvl="0" w:tplc="04090001">
+      <w:start w:val="1"/>
+      <w:numFmt w:val="bullet"/>
+      <w:lvlText w:val=""/>
+      <w:lvlJc w:val="left"/>
+      <w:pPr>
+        <w:ind w:left="720" w:hanging="360"/>
+      </w:pPr>
+      <w:rPr>
+        <w:rFonts w:ascii="Symbol" w:hAnsi="Symbol" w:hint="default"/>
+      </w:rPr>
+    </w:lvl>
+    <w:lvl w:ilvl="1" w:tplc="04090003" w:tentative="1">
+      <w:start w:val="1"/>
+      <w:numFmt w:val="bullet"/>
+      <w:lvlText w:val="o"/>
+      <w:lvlJc w:val="left"/>
+      <w:pPr>
+        <w:ind w:left="1440" w:hanging="360"/>
+      </w:pPr>
+      <w:rPr>
+        <w:rFonts w:ascii="Courier New" w:hAnsi="Courier New" w:cs="Courier New" w:hint="default"/>
+      </w:rPr>
+    </w:lvl>
+    <w:lvl w:ilvl="2" w:tplc="04090005" w:tentative="1">
+      <w:start w:val="1"/>
+      <w:numFmt w:val="bullet"/>
+      <w:lvlText w:val=""/>
+      <w:lvlJc w:val="left"/>
+      <w:pPr>
+        <w:ind w:left="2160" w:hanging="360"/>
+      </w:pPr>
+      <w:rPr>
+        <w:rFonts w:ascii="Wingdings" w:hAnsi="Wingdings" w:hint="default"/>
+      </w:rPr>
+    </w:lvl>
+    <w:lvl w:ilvl="3" w:tplc="04090001" w:tentative="1">
+      <w:start w:val="1"/>
+      <w:numFmt w:val="bullet"/>
+      <w:lvlText w:val=""/>
+      <w:lvlJc w:val="left"/>
+      <w:pPr>
+        <w:ind w:left="2880" w:hanging="360"/>
+      </w:pPr>
+      <w:rPr>
+        <w:rFonts w:ascii="Symbol" w:hAnsi="Symbol" w:hint="default"/>
+      </w:rPr>
+    </w:lvl>
+    <w:lvl w:ilvl="4" w:tplc="04090003" w:tentative="1">
+      <w:start w:val="1"/>
+      <w:numFmt w:val="bullet"/>
+      <w:lvlText w:val="o"/>
+      <w:lvlJc w:val="left"/>
+      <w:pPr>
+        <w:ind w:left="3600" w:hanging="360"/>
+      </w:pPr>
+      <w:rPr>
+        <w:rFonts w:ascii="Courier New" w:hAnsi="Courier New" w:cs="Courier New" w:hint="default"/>
+      </w:rPr>
+    </w:lvl>
+    <w:lvl w:ilvl="5" w:tplc="04090005" w:tentative="1">
+      <w:start w:val="1"/>
+      <w:numFmt w:val="bullet"/>
+      <w:lvlText w:val=""/>
+      <w:lvlJc w:val="left"/>
+      <w:pPr>
+        <w:ind w:left="4320" w:hanging="360"/>
+      </w:pPr>
+      <w:rPr>
+        <w:rFonts w:ascii="Wingdings" w:hAnsi="Wingdings" w:hint="default"/>
+      </w:rPr>
+    </w:lvl>
+    <w:lvl w:ilvl="6" w:tplc="04090001" w:tentative="1">
+      <w:start w:val="1"/>
+      <w:numFmt w:val="bullet"/>
+      <w:lvlText w:val=""/>
+      <w:lvlJc w:val="left"/>
+      <w:pPr>
+        <w:ind w:left="5040" w:hanging="360"/>
+      </w:pPr>
+      <w:rPr>
+        <w:rFonts w:ascii="Symbol" w:hAnsi="Symbol" w:hint="default"/>
+      </w:rPr>
+    </w:lvl>
+    <w:lvl w:ilvl="7" w:tplc="04090003" w:tentative="1">
+      <w:start w:val="1"/>
+      <w:numFmt w:val="bullet"/>
+      <w:lvlText w:val="o"/>
+      <w:lvlJc w:val="left"/>
+      <w:pPr>
+        <w:ind w:left="5760" w:hanging="360"/>
+      </w:pPr>
+      <w:rPr>
+        <w:rFonts w:ascii="Courier New" w:hAnsi="Courier New" w:cs="Courier New" w:hint="default"/>
+      </w:rPr>
+    </w:lvl>
+    <w:lvl w:ilvl="8" w:tplc="04090005" w:tentative="1">
+      <w:start w:val="1"/>
+      <w:numFmt w:val="bullet"/>
+      <w:lvlText w:val=""/>
+      <w:lvlJc w:val="left"/>
+      <w:pPr>
+        <w:ind w:left="6480" w:hanging="360"/>
+      </w:pPr>
+      <w:rPr>
+        <w:rFonts w:ascii="Wingdings" w:hAnsi="Wingdings" w:hint="default"/>
+      </w:rPr>
+    </w:lvl>
+  </w:abstractNum>
+  <w:num w:numId="1" w16cid:durableId="1516460875">
     <w:abstractNumId w:val="8"/>
   </w:num>
-  <w:num w:numId="2" w16cid:durableId="578708461">
+  <w:num w:numId="2" w16cid:durableId="500656452">
     <w:abstractNumId w:val="6"/>
   </w:num>
-  <w:num w:numId="3" w16cid:durableId="819688828">
+  <w:num w:numId="3" w16cid:durableId="1999454065">
     <w:abstractNumId w:val="5"/>
   </w:num>
-  <w:num w:numId="4" w16cid:durableId="1768505036">
+  <w:num w:numId="4" w16cid:durableId="209802779">
     <w:abstractNumId w:val="4"/>
   </w:num>
-  <w:num w:numId="5" w16cid:durableId="1487744421">
+  <w:num w:numId="5" w16cid:durableId="1885436634">
     <w:abstractNumId w:val="7"/>
   </w:num>
-  <w:num w:numId="6" w16cid:durableId="17894352">
+  <w:num w:numId="6" w16cid:durableId="669874473">
     <w:abstractNumId w:val="3"/>
   </w:num>
-  <w:num w:numId="7" w16cid:durableId="43870397">
+  <w:num w:numId="7" w16cid:durableId="973413876">
     <w:abstractNumId w:val="2"/>
   </w:num>
-  <w:num w:numId="8" w16cid:durableId="1684016907">
+  <w:num w:numId="8" w16cid:durableId="1311708872">
     <w:abstractNumId w:val="1"/>
   </w:num>
-  <w:num w:numId="9" w16cid:durableId="1655641511">
+  <w:num w:numId="9" w16cid:durableId="974601680">
     <w:abstractNumId w:val="0"/>
+  </w:num>
+  <w:num w:numId="10" w16cid:durableId="181091237">
+    <w:abstractNumId w:val="9"/>
   </w:num>
 </w:numbering>
 </file>

</xml_diff>